<commit_message>
added some questions to proj exam
</commit_message>
<xml_diff>
--- a/Праововое регулирование/шняга для прикормки чата.docx
+++ b/Праововое регулирование/шняга для прикормки чата.docx
@@ -2,10 +2,7 @@
 <file path=word/document.xml><?xml version="1.0" encoding="utf-8"?>
 <w:document xmlns:wpc="http://schemas.microsoft.com/office/word/2010/wordprocessingCanvas" xmlns:cx="http://schemas.microsoft.com/office/drawing/2014/chartex" xmlns:cx1="http://schemas.microsoft.com/office/drawing/2015/9/8/chartex" xmlns:mc="http://schemas.openxmlformats.org/markup-compatibility/2006" xmlns:o="urn:schemas-microsoft-com:office:office" xmlns:r="http://schemas.openxmlformats.org/officeDocument/2006/relationships" xmlns:m="http://schemas.openxmlformats.org/officeDocument/2006/math" xmlns:v="urn:schemas-microsoft-com:vml" xmlns:wp14="http://schemas.microsoft.com/office/word/2010/wordprocessingDrawing" xmlns:wp="http://schemas.openxmlformats.org/drawingml/2006/wordprocessingDrawing" xmlns:w10="urn:schemas-microsoft-com:office:word" xmlns:w="http://schemas.openxmlformats.org/wordprocessingml/2006/main" xmlns:w14="http://schemas.microsoft.com/office/word/2010/wordml" xmlns:w15="http://schemas.microsoft.com/office/word/2012/wordml" xmlns:w16se="http://schemas.microsoft.com/office/word/2015/wordml/symex" xmlns:wpg="http://schemas.microsoft.com/office/word/2010/wordprocessingGroup" xmlns:wpi="http://schemas.microsoft.com/office/word/2010/wordprocessingInk" xmlns:wne="http://schemas.microsoft.com/office/word/2006/wordml" xmlns:wps="http://schemas.microsoft.com/office/word/2010/wordprocessingShape" mc:Ignorable="w14 w15 w16se wp14">
   <w:body>
-    <w:p>
-      <w:bookmarkStart w:id="0" w:name="_GoBack"/>
-      <w:bookmarkEnd w:id="0"/>
-    </w:p>
+    <w:p/>
     <w:p>
       <w:pPr>
         <w:rPr>
@@ -471,1215 +468,8 @@
           <w:bCs/>
         </w:rPr>
       </w:pPr>
-      <w:r>
-        <w:rPr>
-          <w:b/>
-          <w:bCs/>
-        </w:rPr>
-        <w:t>Калькуляция Стоимости Разработки</w:t>
-      </w:r>
-    </w:p>
-    <w:tbl>
-      <w:tblPr>
-        <w:tblW w:w="8906" w:type="dxa"/>
-        <w:tblLook w:val="04A0" w:firstRow="1" w:lastRow="0" w:firstColumn="1" w:lastColumn="0" w:noHBand="0" w:noVBand="1"/>
-      </w:tblPr>
-      <w:tblGrid>
-        <w:gridCol w:w="2447"/>
-        <w:gridCol w:w="434"/>
-        <w:gridCol w:w="229"/>
-        <w:gridCol w:w="630"/>
-        <w:gridCol w:w="959"/>
-        <w:gridCol w:w="960"/>
-        <w:gridCol w:w="67"/>
-        <w:gridCol w:w="1046"/>
-        <w:gridCol w:w="1843"/>
-        <w:gridCol w:w="663"/>
-      </w:tblGrid>
-      <w:tr>
-        <w:trPr>
-          <w:trHeight w:val="290"/>
-        </w:trPr>
-        <w:tc>
-          <w:tcPr>
-            <w:tcW w:w="3480" w:type="dxa"/>
-            <w:gridSpan w:val="4"/>
-            <w:tcBorders>
-              <w:top w:val="single" w:sz="4" w:space="0" w:color="auto"/>
-              <w:left w:val="single" w:sz="4" w:space="0" w:color="auto"/>
-              <w:bottom w:val="single" w:sz="4" w:space="0" w:color="auto"/>
-              <w:right w:val="single" w:sz="4" w:space="0" w:color="auto"/>
-            </w:tcBorders>
-            <w:shd w:val="clear" w:color="auto" w:fill="auto"/>
-            <w:noWrap/>
-            <w:vAlign w:val="bottom"/>
-            <w:hideMark/>
-          </w:tcPr>
-          <w:p>
-            <w:pPr>
-              <w:spacing w:after="0" w:line="240" w:lineRule="auto"/>
-              <w:jc w:val="center"/>
-              <w:rPr>
-                <w:rFonts w:ascii="Calibri" w:eastAsia="Times New Roman" w:hAnsi="Calibri" w:cs="Calibri"/>
-                <w:color w:val="000000"/>
-                <w:lang w:eastAsia="ru-RU"/>
-              </w:rPr>
-            </w:pPr>
-            <w:r>
-              <w:rPr>
-                <w:rFonts w:ascii="Calibri" w:eastAsia="Times New Roman" w:hAnsi="Calibri" w:cs="Calibri"/>
-                <w:color w:val="000000"/>
-                <w:lang w:eastAsia="ru-RU"/>
-              </w:rPr>
-              <w:t>Исследование и проектирование</w:t>
-            </w:r>
-          </w:p>
-        </w:tc>
-        <w:tc>
-          <w:tcPr>
-            <w:tcW w:w="2920" w:type="dxa"/>
-            <w:gridSpan w:val="4"/>
-            <w:tcBorders>
-              <w:top w:val="single" w:sz="4" w:space="0" w:color="auto"/>
-              <w:left w:val="nil"/>
-              <w:bottom w:val="single" w:sz="4" w:space="0" w:color="auto"/>
-              <w:right w:val="single" w:sz="4" w:space="0" w:color="auto"/>
-            </w:tcBorders>
-            <w:shd w:val="clear" w:color="auto" w:fill="auto"/>
-            <w:noWrap/>
-            <w:vAlign w:val="bottom"/>
-            <w:hideMark/>
-          </w:tcPr>
-          <w:p>
-            <w:pPr>
-              <w:spacing w:after="0" w:line="240" w:lineRule="auto"/>
-              <w:jc w:val="center"/>
-              <w:rPr>
-                <w:rFonts w:ascii="Calibri" w:eastAsia="Times New Roman" w:hAnsi="Calibri" w:cs="Calibri"/>
-                <w:color w:val="000000"/>
-                <w:lang w:eastAsia="ru-RU"/>
-              </w:rPr>
-            </w:pPr>
-            <w:r>
-              <w:rPr>
-                <w:rFonts w:ascii="Calibri" w:eastAsia="Times New Roman" w:hAnsi="Calibri" w:cs="Calibri"/>
-                <w:color w:val="000000"/>
-                <w:lang w:eastAsia="ru-RU"/>
-              </w:rPr>
-              <w:t>Разработка</w:t>
-            </w:r>
-          </w:p>
-        </w:tc>
-        <w:tc>
-          <w:tcPr>
-            <w:tcW w:w="2506" w:type="dxa"/>
-            <w:gridSpan w:val="2"/>
-            <w:tcBorders>
-              <w:top w:val="single" w:sz="4" w:space="0" w:color="auto"/>
-              <w:left w:val="nil"/>
-              <w:bottom w:val="single" w:sz="4" w:space="0" w:color="auto"/>
-              <w:right w:val="single" w:sz="4" w:space="0" w:color="auto"/>
-            </w:tcBorders>
-            <w:shd w:val="clear" w:color="auto" w:fill="auto"/>
-            <w:noWrap/>
-            <w:vAlign w:val="bottom"/>
-            <w:hideMark/>
-          </w:tcPr>
-          <w:p>
-            <w:pPr>
-              <w:spacing w:after="0" w:line="240" w:lineRule="auto"/>
-              <w:jc w:val="center"/>
-              <w:rPr>
-                <w:rFonts w:ascii="Calibri" w:eastAsia="Times New Roman" w:hAnsi="Calibri" w:cs="Calibri"/>
-                <w:color w:val="000000"/>
-                <w:lang w:eastAsia="ru-RU"/>
-              </w:rPr>
-            </w:pPr>
-            <w:r>
-              <w:rPr>
-                <w:rFonts w:ascii="Calibri" w:eastAsia="Times New Roman" w:hAnsi="Calibri" w:cs="Calibri"/>
-                <w:color w:val="000000"/>
-                <w:lang w:eastAsia="ru-RU"/>
-              </w:rPr>
-              <w:t>Тестирование</w:t>
-            </w:r>
-          </w:p>
-        </w:tc>
-      </w:tr>
-      <w:tr>
-        <w:trPr>
-          <w:trHeight w:val="290"/>
-        </w:trPr>
-        <w:tc>
-          <w:tcPr>
-            <w:tcW w:w="2759" w:type="dxa"/>
-            <w:gridSpan w:val="2"/>
-            <w:tcBorders>
-              <w:top w:val="nil"/>
-              <w:left w:val="single" w:sz="4" w:space="0" w:color="auto"/>
-              <w:bottom w:val="single" w:sz="4" w:space="0" w:color="auto"/>
-              <w:right w:val="single" w:sz="4" w:space="0" w:color="auto"/>
-            </w:tcBorders>
-            <w:shd w:val="clear" w:color="auto" w:fill="auto"/>
-            <w:noWrap/>
-            <w:vAlign w:val="bottom"/>
-            <w:hideMark/>
-          </w:tcPr>
-          <w:p>
-            <w:pPr>
-              <w:spacing w:after="0" w:line="240" w:lineRule="auto"/>
-              <w:rPr>
-                <w:rFonts w:ascii="Calibri" w:eastAsia="Times New Roman" w:hAnsi="Calibri" w:cs="Calibri"/>
-                <w:color w:val="000000"/>
-                <w:lang w:eastAsia="ru-RU"/>
-              </w:rPr>
-            </w:pPr>
-            <w:r>
-              <w:rPr>
-                <w:rFonts w:ascii="Calibri" w:eastAsia="Times New Roman" w:hAnsi="Calibri" w:cs="Calibri"/>
-                <w:color w:val="000000"/>
-                <w:lang w:eastAsia="ru-RU"/>
-              </w:rPr>
-              <w:t>Анализ рынка</w:t>
-            </w:r>
-          </w:p>
-        </w:tc>
-        <w:tc>
-          <w:tcPr>
-            <w:tcW w:w="721" w:type="dxa"/>
-            <w:gridSpan w:val="2"/>
-            <w:tcBorders>
-              <w:top w:val="nil"/>
-              <w:left w:val="nil"/>
-              <w:bottom w:val="single" w:sz="4" w:space="0" w:color="auto"/>
-              <w:right w:val="single" w:sz="4" w:space="0" w:color="auto"/>
-            </w:tcBorders>
-            <w:shd w:val="clear" w:color="auto" w:fill="auto"/>
-            <w:noWrap/>
-            <w:vAlign w:val="bottom"/>
-            <w:hideMark/>
-          </w:tcPr>
-          <w:p>
-            <w:pPr>
-              <w:spacing w:after="0" w:line="240" w:lineRule="auto"/>
-              <w:jc w:val="right"/>
-              <w:rPr>
-                <w:rFonts w:ascii="Calibri" w:eastAsia="Times New Roman" w:hAnsi="Calibri" w:cs="Calibri"/>
-                <w:color w:val="000000"/>
-                <w:lang w:eastAsia="ru-RU"/>
-              </w:rPr>
-            </w:pPr>
-            <w:r>
-              <w:rPr>
-                <w:rFonts w:ascii="Calibri" w:eastAsia="Times New Roman" w:hAnsi="Calibri" w:cs="Calibri"/>
-                <w:color w:val="000000"/>
-                <w:lang w:eastAsia="ru-RU"/>
-              </w:rPr>
-              <w:t>2000</w:t>
-            </w:r>
-          </w:p>
-        </w:tc>
-        <w:tc>
-          <w:tcPr>
-            <w:tcW w:w="1874" w:type="dxa"/>
-            <w:gridSpan w:val="3"/>
-            <w:tcBorders>
-              <w:top w:val="nil"/>
-              <w:left w:val="nil"/>
-              <w:bottom w:val="single" w:sz="4" w:space="0" w:color="auto"/>
-              <w:right w:val="single" w:sz="4" w:space="0" w:color="auto"/>
-            </w:tcBorders>
-            <w:shd w:val="clear" w:color="auto" w:fill="auto"/>
-            <w:noWrap/>
-            <w:vAlign w:val="bottom"/>
-            <w:hideMark/>
-          </w:tcPr>
-          <w:p>
-            <w:pPr>
-              <w:spacing w:after="0" w:line="240" w:lineRule="auto"/>
-              <w:rPr>
-                <w:rFonts w:ascii="Calibri" w:eastAsia="Times New Roman" w:hAnsi="Calibri" w:cs="Calibri"/>
-                <w:color w:val="000000"/>
-                <w:lang w:eastAsia="ru-RU"/>
-              </w:rPr>
-            </w:pPr>
-            <w:proofErr w:type="spellStart"/>
-            <w:r>
-              <w:rPr>
-                <w:rFonts w:ascii="Calibri" w:eastAsia="Times New Roman" w:hAnsi="Calibri" w:cs="Calibri"/>
-                <w:color w:val="000000"/>
-                <w:lang w:eastAsia="ru-RU"/>
-              </w:rPr>
-              <w:t>Backend</w:t>
-            </w:r>
-            <w:proofErr w:type="spellEnd"/>
-          </w:p>
-        </w:tc>
-        <w:tc>
-          <w:tcPr>
-            <w:tcW w:w="1046" w:type="dxa"/>
-            <w:tcBorders>
-              <w:top w:val="nil"/>
-              <w:left w:val="nil"/>
-              <w:bottom w:val="single" w:sz="4" w:space="0" w:color="auto"/>
-              <w:right w:val="single" w:sz="4" w:space="0" w:color="auto"/>
-            </w:tcBorders>
-            <w:shd w:val="clear" w:color="auto" w:fill="auto"/>
-            <w:noWrap/>
-            <w:vAlign w:val="bottom"/>
-            <w:hideMark/>
-          </w:tcPr>
-          <w:p>
-            <w:pPr>
-              <w:spacing w:after="0" w:line="240" w:lineRule="auto"/>
-              <w:jc w:val="right"/>
-              <w:rPr>
-                <w:rFonts w:ascii="Calibri" w:eastAsia="Times New Roman" w:hAnsi="Calibri" w:cs="Calibri"/>
-                <w:color w:val="000000"/>
-                <w:lang w:eastAsia="ru-RU"/>
-              </w:rPr>
-            </w:pPr>
-            <w:r>
-              <w:rPr>
-                <w:rFonts w:ascii="Calibri" w:eastAsia="Times New Roman" w:hAnsi="Calibri" w:cs="Calibri"/>
-                <w:color w:val="000000"/>
-                <w:lang w:eastAsia="ru-RU"/>
-              </w:rPr>
-              <w:t>5000</w:t>
-            </w:r>
-          </w:p>
-        </w:tc>
-        <w:tc>
-          <w:tcPr>
-            <w:tcW w:w="1843" w:type="dxa"/>
-            <w:tcBorders>
-              <w:top w:val="nil"/>
-              <w:left w:val="nil"/>
-              <w:bottom w:val="single" w:sz="4" w:space="0" w:color="auto"/>
-              <w:right w:val="single" w:sz="4" w:space="0" w:color="auto"/>
-            </w:tcBorders>
-            <w:shd w:val="clear" w:color="auto" w:fill="auto"/>
-            <w:noWrap/>
-            <w:vAlign w:val="bottom"/>
-            <w:hideMark/>
-          </w:tcPr>
-          <w:p>
-            <w:pPr>
-              <w:spacing w:after="0" w:line="240" w:lineRule="auto"/>
-              <w:rPr>
-                <w:rFonts w:ascii="Calibri" w:eastAsia="Times New Roman" w:hAnsi="Calibri" w:cs="Calibri"/>
-                <w:color w:val="000000"/>
-                <w:lang w:eastAsia="ru-RU"/>
-              </w:rPr>
-            </w:pPr>
-            <w:r>
-              <w:rPr>
-                <w:rFonts w:ascii="Calibri" w:eastAsia="Times New Roman" w:hAnsi="Calibri" w:cs="Calibri"/>
-                <w:color w:val="000000"/>
-                <w:lang w:eastAsia="ru-RU"/>
-              </w:rPr>
-              <w:t>QA</w:t>
-            </w:r>
-          </w:p>
-        </w:tc>
-        <w:tc>
-          <w:tcPr>
-            <w:tcW w:w="663" w:type="dxa"/>
-            <w:tcBorders>
-              <w:top w:val="nil"/>
-              <w:left w:val="nil"/>
-              <w:bottom w:val="single" w:sz="4" w:space="0" w:color="auto"/>
-              <w:right w:val="single" w:sz="4" w:space="0" w:color="auto"/>
-            </w:tcBorders>
-            <w:shd w:val="clear" w:color="auto" w:fill="auto"/>
-            <w:noWrap/>
-            <w:vAlign w:val="bottom"/>
-            <w:hideMark/>
-          </w:tcPr>
-          <w:p>
-            <w:pPr>
-              <w:spacing w:after="0" w:line="240" w:lineRule="auto"/>
-              <w:jc w:val="right"/>
-              <w:rPr>
-                <w:rFonts w:ascii="Calibri" w:eastAsia="Times New Roman" w:hAnsi="Calibri" w:cs="Calibri"/>
-                <w:color w:val="000000"/>
-                <w:lang w:eastAsia="ru-RU"/>
-              </w:rPr>
-            </w:pPr>
-            <w:r>
-              <w:rPr>
-                <w:rFonts w:ascii="Calibri" w:eastAsia="Times New Roman" w:hAnsi="Calibri" w:cs="Calibri"/>
-                <w:color w:val="000000"/>
-                <w:lang w:eastAsia="ru-RU"/>
-              </w:rPr>
-              <w:t>4000</w:t>
-            </w:r>
-          </w:p>
-        </w:tc>
-      </w:tr>
-      <w:tr>
-        <w:trPr>
-          <w:trHeight w:val="290"/>
-        </w:trPr>
-        <w:tc>
-          <w:tcPr>
-            <w:tcW w:w="2759" w:type="dxa"/>
-            <w:gridSpan w:val="2"/>
-            <w:tcBorders>
-              <w:top w:val="nil"/>
-              <w:left w:val="single" w:sz="4" w:space="0" w:color="auto"/>
-              <w:bottom w:val="single" w:sz="4" w:space="0" w:color="auto"/>
-              <w:right w:val="single" w:sz="4" w:space="0" w:color="auto"/>
-            </w:tcBorders>
-            <w:shd w:val="clear" w:color="auto" w:fill="auto"/>
-            <w:noWrap/>
-            <w:vAlign w:val="bottom"/>
-            <w:hideMark/>
-          </w:tcPr>
-          <w:p>
-            <w:pPr>
-              <w:spacing w:after="0" w:line="240" w:lineRule="auto"/>
-              <w:rPr>
-                <w:rFonts w:ascii="Calibri" w:eastAsia="Times New Roman" w:hAnsi="Calibri" w:cs="Calibri"/>
-                <w:color w:val="000000"/>
-                <w:lang w:eastAsia="ru-RU"/>
-              </w:rPr>
-            </w:pPr>
-            <w:r>
-              <w:rPr>
-                <w:rFonts w:ascii="Calibri" w:eastAsia="Times New Roman" w:hAnsi="Calibri" w:cs="Calibri"/>
-                <w:color w:val="000000"/>
-                <w:lang w:eastAsia="ru-RU"/>
-              </w:rPr>
-              <w:t>Создание ТЗ</w:t>
-            </w:r>
-          </w:p>
-        </w:tc>
-        <w:tc>
-          <w:tcPr>
-            <w:tcW w:w="721" w:type="dxa"/>
-            <w:gridSpan w:val="2"/>
-            <w:tcBorders>
-              <w:top w:val="nil"/>
-              <w:left w:val="nil"/>
-              <w:bottom w:val="single" w:sz="4" w:space="0" w:color="auto"/>
-              <w:right w:val="single" w:sz="4" w:space="0" w:color="auto"/>
-            </w:tcBorders>
-            <w:shd w:val="clear" w:color="auto" w:fill="auto"/>
-            <w:noWrap/>
-            <w:vAlign w:val="bottom"/>
-            <w:hideMark/>
-          </w:tcPr>
-          <w:p>
-            <w:pPr>
-              <w:spacing w:after="0" w:line="240" w:lineRule="auto"/>
-              <w:jc w:val="right"/>
-              <w:rPr>
-                <w:rFonts w:ascii="Calibri" w:eastAsia="Times New Roman" w:hAnsi="Calibri" w:cs="Calibri"/>
-                <w:color w:val="000000"/>
-                <w:lang w:eastAsia="ru-RU"/>
-              </w:rPr>
-            </w:pPr>
-            <w:r>
-              <w:rPr>
-                <w:rFonts w:ascii="Calibri" w:eastAsia="Times New Roman" w:hAnsi="Calibri" w:cs="Calibri"/>
-                <w:color w:val="000000"/>
-                <w:lang w:eastAsia="ru-RU"/>
-              </w:rPr>
-              <w:t>1500</w:t>
-            </w:r>
-          </w:p>
-        </w:tc>
-        <w:tc>
-          <w:tcPr>
-            <w:tcW w:w="1874" w:type="dxa"/>
-            <w:gridSpan w:val="3"/>
-            <w:tcBorders>
-              <w:top w:val="nil"/>
-              <w:left w:val="nil"/>
-              <w:bottom w:val="single" w:sz="4" w:space="0" w:color="auto"/>
-              <w:right w:val="single" w:sz="4" w:space="0" w:color="auto"/>
-            </w:tcBorders>
-            <w:shd w:val="clear" w:color="auto" w:fill="auto"/>
-            <w:noWrap/>
-            <w:vAlign w:val="bottom"/>
-            <w:hideMark/>
-          </w:tcPr>
-          <w:p>
-            <w:pPr>
-              <w:spacing w:after="0" w:line="240" w:lineRule="auto"/>
-              <w:rPr>
-                <w:rFonts w:ascii="Calibri" w:eastAsia="Times New Roman" w:hAnsi="Calibri" w:cs="Calibri"/>
-                <w:color w:val="000000"/>
-                <w:lang w:eastAsia="ru-RU"/>
-              </w:rPr>
-            </w:pPr>
-            <w:proofErr w:type="spellStart"/>
-            <w:r>
-              <w:rPr>
-                <w:rFonts w:ascii="Calibri" w:eastAsia="Times New Roman" w:hAnsi="Calibri" w:cs="Calibri"/>
-                <w:color w:val="000000"/>
-                <w:lang w:eastAsia="ru-RU"/>
-              </w:rPr>
-              <w:t>Frontend</w:t>
-            </w:r>
-            <w:proofErr w:type="spellEnd"/>
-          </w:p>
-        </w:tc>
-        <w:tc>
-          <w:tcPr>
-            <w:tcW w:w="1046" w:type="dxa"/>
-            <w:tcBorders>
-              <w:top w:val="nil"/>
-              <w:left w:val="nil"/>
-              <w:bottom w:val="single" w:sz="4" w:space="0" w:color="auto"/>
-              <w:right w:val="single" w:sz="4" w:space="0" w:color="auto"/>
-            </w:tcBorders>
-            <w:shd w:val="clear" w:color="auto" w:fill="auto"/>
-            <w:noWrap/>
-            <w:vAlign w:val="bottom"/>
-            <w:hideMark/>
-          </w:tcPr>
-          <w:p>
-            <w:pPr>
-              <w:spacing w:after="0" w:line="240" w:lineRule="auto"/>
-              <w:jc w:val="right"/>
-              <w:rPr>
-                <w:rFonts w:ascii="Calibri" w:eastAsia="Times New Roman" w:hAnsi="Calibri" w:cs="Calibri"/>
-                <w:color w:val="000000"/>
-                <w:lang w:eastAsia="ru-RU"/>
-              </w:rPr>
-            </w:pPr>
-            <w:r>
-              <w:rPr>
-                <w:rFonts w:ascii="Calibri" w:eastAsia="Times New Roman" w:hAnsi="Calibri" w:cs="Calibri"/>
-                <w:color w:val="000000"/>
-                <w:lang w:eastAsia="ru-RU"/>
-              </w:rPr>
-              <w:t>5000</w:t>
-            </w:r>
-          </w:p>
-        </w:tc>
-        <w:tc>
-          <w:tcPr>
-            <w:tcW w:w="1843" w:type="dxa"/>
-            <w:tcBorders>
-              <w:top w:val="nil"/>
-              <w:left w:val="nil"/>
-              <w:bottom w:val="single" w:sz="4" w:space="0" w:color="auto"/>
-              <w:right w:val="single" w:sz="4" w:space="0" w:color="auto"/>
-            </w:tcBorders>
-            <w:shd w:val="clear" w:color="auto" w:fill="auto"/>
-            <w:noWrap/>
-            <w:vAlign w:val="bottom"/>
-            <w:hideMark/>
-          </w:tcPr>
-          <w:p>
-            <w:pPr>
-              <w:spacing w:after="0" w:line="240" w:lineRule="auto"/>
-              <w:rPr>
-                <w:rFonts w:ascii="Calibri" w:eastAsia="Times New Roman" w:hAnsi="Calibri" w:cs="Calibri"/>
-                <w:color w:val="000000"/>
-                <w:lang w:eastAsia="ru-RU"/>
-              </w:rPr>
-            </w:pPr>
-            <w:r>
-              <w:rPr>
-                <w:rFonts w:ascii="Calibri" w:eastAsia="Times New Roman" w:hAnsi="Calibri" w:cs="Calibri"/>
-                <w:color w:val="000000"/>
-                <w:lang w:eastAsia="ru-RU"/>
-              </w:rPr>
-              <w:t>Исправление багов</w:t>
-            </w:r>
-          </w:p>
-        </w:tc>
-        <w:tc>
-          <w:tcPr>
-            <w:tcW w:w="663" w:type="dxa"/>
-            <w:tcBorders>
-              <w:top w:val="nil"/>
-              <w:left w:val="nil"/>
-              <w:bottom w:val="single" w:sz="4" w:space="0" w:color="auto"/>
-              <w:right w:val="single" w:sz="4" w:space="0" w:color="auto"/>
-            </w:tcBorders>
-            <w:shd w:val="clear" w:color="auto" w:fill="auto"/>
-            <w:noWrap/>
-            <w:vAlign w:val="bottom"/>
-            <w:hideMark/>
-          </w:tcPr>
-          <w:p>
-            <w:pPr>
-              <w:spacing w:after="0" w:line="240" w:lineRule="auto"/>
-              <w:jc w:val="right"/>
-              <w:rPr>
-                <w:rFonts w:ascii="Calibri" w:eastAsia="Times New Roman" w:hAnsi="Calibri" w:cs="Calibri"/>
-                <w:color w:val="000000"/>
-                <w:lang w:eastAsia="ru-RU"/>
-              </w:rPr>
-            </w:pPr>
-            <w:r>
-              <w:rPr>
-                <w:rFonts w:ascii="Calibri" w:eastAsia="Times New Roman" w:hAnsi="Calibri" w:cs="Calibri"/>
-                <w:color w:val="000000"/>
-                <w:lang w:eastAsia="ru-RU"/>
-              </w:rPr>
-              <w:t>3000</w:t>
-            </w:r>
-          </w:p>
-        </w:tc>
-      </w:tr>
-      <w:tr>
-        <w:trPr>
-          <w:trHeight w:val="290"/>
-        </w:trPr>
-        <w:tc>
-          <w:tcPr>
-            <w:tcW w:w="2759" w:type="dxa"/>
-            <w:gridSpan w:val="2"/>
-            <w:tcBorders>
-              <w:top w:val="nil"/>
-              <w:left w:val="single" w:sz="4" w:space="0" w:color="auto"/>
-              <w:bottom w:val="single" w:sz="4" w:space="0" w:color="auto"/>
-              <w:right w:val="single" w:sz="4" w:space="0" w:color="auto"/>
-            </w:tcBorders>
-            <w:shd w:val="clear" w:color="auto" w:fill="auto"/>
-            <w:noWrap/>
-            <w:vAlign w:val="bottom"/>
-            <w:hideMark/>
-          </w:tcPr>
-          <w:p>
-            <w:pPr>
-              <w:spacing w:after="0" w:line="240" w:lineRule="auto"/>
-              <w:rPr>
-                <w:rFonts w:ascii="Calibri" w:eastAsia="Times New Roman" w:hAnsi="Calibri" w:cs="Calibri"/>
-                <w:color w:val="000000"/>
-                <w:lang w:eastAsia="ru-RU"/>
-              </w:rPr>
-            </w:pPr>
-            <w:proofErr w:type="spellStart"/>
-            <w:r>
-              <w:rPr>
-                <w:rFonts w:ascii="Calibri" w:eastAsia="Times New Roman" w:hAnsi="Calibri" w:cs="Calibri"/>
-                <w:color w:val="000000"/>
-                <w:lang w:eastAsia="ru-RU"/>
-              </w:rPr>
-              <w:t>Прототипирование</w:t>
-            </w:r>
-            <w:proofErr w:type="spellEnd"/>
-          </w:p>
-        </w:tc>
-        <w:tc>
-          <w:tcPr>
-            <w:tcW w:w="721" w:type="dxa"/>
-            <w:gridSpan w:val="2"/>
-            <w:tcBorders>
-              <w:top w:val="nil"/>
-              <w:left w:val="nil"/>
-              <w:bottom w:val="single" w:sz="4" w:space="0" w:color="auto"/>
-              <w:right w:val="single" w:sz="4" w:space="0" w:color="auto"/>
-            </w:tcBorders>
-            <w:shd w:val="clear" w:color="auto" w:fill="auto"/>
-            <w:noWrap/>
-            <w:vAlign w:val="bottom"/>
-            <w:hideMark/>
-          </w:tcPr>
-          <w:p>
-            <w:pPr>
-              <w:spacing w:after="0" w:line="240" w:lineRule="auto"/>
-              <w:jc w:val="right"/>
-              <w:rPr>
-                <w:rFonts w:ascii="Calibri" w:eastAsia="Times New Roman" w:hAnsi="Calibri" w:cs="Calibri"/>
-                <w:color w:val="000000"/>
-                <w:lang w:eastAsia="ru-RU"/>
-              </w:rPr>
-            </w:pPr>
-            <w:r>
-              <w:rPr>
-                <w:rFonts w:ascii="Calibri" w:eastAsia="Times New Roman" w:hAnsi="Calibri" w:cs="Calibri"/>
-                <w:color w:val="000000"/>
-                <w:lang w:eastAsia="ru-RU"/>
-              </w:rPr>
-              <w:t>5000</w:t>
-            </w:r>
-          </w:p>
-        </w:tc>
-        <w:tc>
-          <w:tcPr>
-            <w:tcW w:w="1874" w:type="dxa"/>
-            <w:gridSpan w:val="3"/>
-            <w:tcBorders>
-              <w:top w:val="nil"/>
-              <w:left w:val="nil"/>
-              <w:bottom w:val="single" w:sz="4" w:space="0" w:color="auto"/>
-              <w:right w:val="single" w:sz="4" w:space="0" w:color="auto"/>
-            </w:tcBorders>
-            <w:shd w:val="clear" w:color="auto" w:fill="auto"/>
-            <w:noWrap/>
-            <w:vAlign w:val="bottom"/>
-            <w:hideMark/>
-          </w:tcPr>
-          <w:p>
-            <w:pPr>
-              <w:spacing w:after="0" w:line="240" w:lineRule="auto"/>
-              <w:rPr>
-                <w:rFonts w:ascii="Calibri" w:eastAsia="Times New Roman" w:hAnsi="Calibri" w:cs="Calibri"/>
-                <w:color w:val="000000"/>
-                <w:lang w:eastAsia="ru-RU"/>
-              </w:rPr>
-            </w:pPr>
-            <w:r>
-              <w:rPr>
-                <w:rFonts w:ascii="Calibri" w:eastAsia="Times New Roman" w:hAnsi="Calibri" w:cs="Calibri"/>
-                <w:color w:val="000000"/>
-                <w:lang w:eastAsia="ru-RU"/>
-              </w:rPr>
-              <w:t> </w:t>
-            </w:r>
-          </w:p>
-        </w:tc>
-        <w:tc>
-          <w:tcPr>
-            <w:tcW w:w="1046" w:type="dxa"/>
-            <w:tcBorders>
-              <w:top w:val="nil"/>
-              <w:left w:val="nil"/>
-              <w:bottom w:val="single" w:sz="4" w:space="0" w:color="auto"/>
-              <w:right w:val="single" w:sz="4" w:space="0" w:color="auto"/>
-            </w:tcBorders>
-            <w:shd w:val="clear" w:color="auto" w:fill="auto"/>
-            <w:noWrap/>
-            <w:vAlign w:val="bottom"/>
-            <w:hideMark/>
-          </w:tcPr>
-          <w:p>
-            <w:pPr>
-              <w:spacing w:after="0" w:line="240" w:lineRule="auto"/>
-              <w:rPr>
-                <w:rFonts w:ascii="Calibri" w:eastAsia="Times New Roman" w:hAnsi="Calibri" w:cs="Calibri"/>
-                <w:color w:val="000000"/>
-                <w:lang w:eastAsia="ru-RU"/>
-              </w:rPr>
-            </w:pPr>
-            <w:r>
-              <w:rPr>
-                <w:rFonts w:ascii="Calibri" w:eastAsia="Times New Roman" w:hAnsi="Calibri" w:cs="Calibri"/>
-                <w:color w:val="000000"/>
-                <w:lang w:eastAsia="ru-RU"/>
-              </w:rPr>
-              <w:t> </w:t>
-            </w:r>
-          </w:p>
-        </w:tc>
-        <w:tc>
-          <w:tcPr>
-            <w:tcW w:w="1843" w:type="dxa"/>
-            <w:tcBorders>
-              <w:top w:val="nil"/>
-              <w:left w:val="nil"/>
-              <w:bottom w:val="single" w:sz="4" w:space="0" w:color="auto"/>
-              <w:right w:val="single" w:sz="4" w:space="0" w:color="auto"/>
-            </w:tcBorders>
-            <w:shd w:val="clear" w:color="auto" w:fill="auto"/>
-            <w:noWrap/>
-            <w:vAlign w:val="bottom"/>
-            <w:hideMark/>
-          </w:tcPr>
-          <w:p>
-            <w:pPr>
-              <w:spacing w:after="0" w:line="240" w:lineRule="auto"/>
-              <w:rPr>
-                <w:rFonts w:ascii="Calibri" w:eastAsia="Times New Roman" w:hAnsi="Calibri" w:cs="Calibri"/>
-                <w:color w:val="000000"/>
-                <w:lang w:eastAsia="ru-RU"/>
-              </w:rPr>
-            </w:pPr>
-            <w:r>
-              <w:rPr>
-                <w:rFonts w:ascii="Calibri" w:eastAsia="Times New Roman" w:hAnsi="Calibri" w:cs="Calibri"/>
-                <w:color w:val="000000"/>
-                <w:lang w:eastAsia="ru-RU"/>
-              </w:rPr>
-              <w:t> </w:t>
-            </w:r>
-          </w:p>
-        </w:tc>
-        <w:tc>
-          <w:tcPr>
-            <w:tcW w:w="663" w:type="dxa"/>
-            <w:tcBorders>
-              <w:top w:val="nil"/>
-              <w:left w:val="nil"/>
-              <w:bottom w:val="single" w:sz="4" w:space="0" w:color="auto"/>
-              <w:right w:val="single" w:sz="4" w:space="0" w:color="auto"/>
-            </w:tcBorders>
-            <w:shd w:val="clear" w:color="auto" w:fill="auto"/>
-            <w:noWrap/>
-            <w:vAlign w:val="bottom"/>
-            <w:hideMark/>
-          </w:tcPr>
-          <w:p>
-            <w:pPr>
-              <w:spacing w:after="0" w:line="240" w:lineRule="auto"/>
-              <w:rPr>
-                <w:rFonts w:ascii="Calibri" w:eastAsia="Times New Roman" w:hAnsi="Calibri" w:cs="Calibri"/>
-                <w:color w:val="000000"/>
-                <w:lang w:eastAsia="ru-RU"/>
-              </w:rPr>
-            </w:pPr>
-            <w:r>
-              <w:rPr>
-                <w:rFonts w:ascii="Calibri" w:eastAsia="Times New Roman" w:hAnsi="Calibri" w:cs="Calibri"/>
-                <w:color w:val="000000"/>
-                <w:lang w:eastAsia="ru-RU"/>
-              </w:rPr>
-              <w:t> </w:t>
-            </w:r>
-          </w:p>
-        </w:tc>
-      </w:tr>
-      <w:tr>
-        <w:trPr>
-          <w:gridAfter w:val="4"/>
-          <w:wAfter w:w="3619" w:type="dxa"/>
-          <w:trHeight w:val="290"/>
-        </w:trPr>
-        <w:tc>
-          <w:tcPr>
-            <w:tcW w:w="2924" w:type="dxa"/>
-            <w:gridSpan w:val="3"/>
-            <w:tcBorders>
-              <w:top w:val="single" w:sz="4" w:space="0" w:color="auto"/>
-              <w:left w:val="single" w:sz="4" w:space="0" w:color="auto"/>
-              <w:bottom w:val="single" w:sz="4" w:space="0" w:color="auto"/>
-              <w:right w:val="single" w:sz="4" w:space="0" w:color="auto"/>
-            </w:tcBorders>
-            <w:shd w:val="clear" w:color="auto" w:fill="auto"/>
-            <w:noWrap/>
-            <w:vAlign w:val="bottom"/>
-            <w:hideMark/>
-          </w:tcPr>
-          <w:p>
-            <w:pPr>
-              <w:spacing w:after="0" w:line="240" w:lineRule="auto"/>
-              <w:jc w:val="center"/>
-              <w:rPr>
-                <w:rFonts w:ascii="Calibri" w:eastAsia="Times New Roman" w:hAnsi="Calibri" w:cs="Calibri"/>
-                <w:color w:val="000000"/>
-                <w:lang w:eastAsia="ru-RU"/>
-              </w:rPr>
-            </w:pPr>
-            <w:r>
-              <w:rPr>
-                <w:rFonts w:ascii="Calibri" w:eastAsia="Times New Roman" w:hAnsi="Calibri" w:cs="Calibri"/>
-                <w:color w:val="000000"/>
-                <w:lang w:eastAsia="ru-RU"/>
-              </w:rPr>
-              <w:t>Запуск</w:t>
-            </w:r>
-          </w:p>
-        </w:tc>
-        <w:tc>
-          <w:tcPr>
-            <w:tcW w:w="1403" w:type="dxa"/>
-            <w:gridSpan w:val="2"/>
-            <w:tcBorders>
-              <w:top w:val="single" w:sz="4" w:space="0" w:color="auto"/>
-              <w:left w:val="nil"/>
-              <w:bottom w:val="single" w:sz="4" w:space="0" w:color="auto"/>
-              <w:right w:val="single" w:sz="4" w:space="0" w:color="auto"/>
-            </w:tcBorders>
-            <w:shd w:val="clear" w:color="auto" w:fill="auto"/>
-            <w:noWrap/>
-            <w:vAlign w:val="bottom"/>
-            <w:hideMark/>
-          </w:tcPr>
-          <w:p>
-            <w:pPr>
-              <w:spacing w:after="0" w:line="240" w:lineRule="auto"/>
-              <w:rPr>
-                <w:rFonts w:ascii="Calibri" w:eastAsia="Times New Roman" w:hAnsi="Calibri" w:cs="Calibri"/>
-                <w:color w:val="000000"/>
-                <w:lang w:eastAsia="ru-RU"/>
-              </w:rPr>
-            </w:pPr>
-            <w:r>
-              <w:rPr>
-                <w:rFonts w:ascii="Calibri" w:eastAsia="Times New Roman" w:hAnsi="Calibri" w:cs="Calibri"/>
-                <w:color w:val="000000"/>
-                <w:lang w:eastAsia="ru-RU"/>
-              </w:rPr>
-              <w:t>Поддержка</w:t>
-            </w:r>
-          </w:p>
-        </w:tc>
-        <w:tc>
-          <w:tcPr>
-            <w:tcW w:w="960" w:type="dxa"/>
-            <w:tcBorders>
-              <w:top w:val="single" w:sz="4" w:space="0" w:color="auto"/>
-              <w:left w:val="nil"/>
-              <w:bottom w:val="single" w:sz="4" w:space="0" w:color="auto"/>
-              <w:right w:val="single" w:sz="4" w:space="0" w:color="auto"/>
-            </w:tcBorders>
-            <w:shd w:val="clear" w:color="auto" w:fill="auto"/>
-            <w:noWrap/>
-            <w:vAlign w:val="bottom"/>
-            <w:hideMark/>
-          </w:tcPr>
-          <w:p>
-            <w:pPr>
-              <w:spacing w:after="0" w:line="240" w:lineRule="auto"/>
-              <w:rPr>
-                <w:rFonts w:ascii="Calibri" w:eastAsia="Times New Roman" w:hAnsi="Calibri" w:cs="Calibri"/>
-                <w:color w:val="000000"/>
-                <w:lang w:eastAsia="ru-RU"/>
-              </w:rPr>
-            </w:pPr>
-            <w:r>
-              <w:rPr>
-                <w:rFonts w:ascii="Calibri" w:eastAsia="Times New Roman" w:hAnsi="Calibri" w:cs="Calibri"/>
-                <w:color w:val="000000"/>
-                <w:lang w:eastAsia="ru-RU"/>
-              </w:rPr>
-              <w:t> </w:t>
-            </w:r>
-          </w:p>
-        </w:tc>
-      </w:tr>
-      <w:tr>
-        <w:trPr>
-          <w:gridAfter w:val="4"/>
-          <w:wAfter w:w="3619" w:type="dxa"/>
-          <w:trHeight w:val="290"/>
-        </w:trPr>
-        <w:tc>
-          <w:tcPr>
-            <w:tcW w:w="2447" w:type="dxa"/>
-            <w:tcBorders>
-              <w:top w:val="nil"/>
-              <w:left w:val="single" w:sz="4" w:space="0" w:color="auto"/>
-              <w:bottom w:val="single" w:sz="4" w:space="0" w:color="auto"/>
-              <w:right w:val="single" w:sz="4" w:space="0" w:color="auto"/>
-            </w:tcBorders>
-            <w:shd w:val="clear" w:color="auto" w:fill="auto"/>
-            <w:noWrap/>
-            <w:vAlign w:val="bottom"/>
-            <w:hideMark/>
-          </w:tcPr>
-          <w:p>
-            <w:pPr>
-              <w:spacing w:after="0" w:line="240" w:lineRule="auto"/>
-              <w:rPr>
-                <w:rFonts w:ascii="Calibri" w:eastAsia="Times New Roman" w:hAnsi="Calibri" w:cs="Calibri"/>
-                <w:color w:val="000000"/>
-                <w:lang w:eastAsia="ru-RU"/>
-              </w:rPr>
-            </w:pPr>
-            <w:r>
-              <w:rPr>
-                <w:rFonts w:ascii="Calibri" w:eastAsia="Times New Roman" w:hAnsi="Calibri" w:cs="Calibri"/>
-                <w:color w:val="000000"/>
-                <w:lang w:eastAsia="ru-RU"/>
-              </w:rPr>
-              <w:t>Подготовка</w:t>
-            </w:r>
-          </w:p>
-        </w:tc>
-        <w:tc>
-          <w:tcPr>
-            <w:tcW w:w="477" w:type="dxa"/>
-            <w:gridSpan w:val="2"/>
-            <w:tcBorders>
-              <w:top w:val="nil"/>
-              <w:left w:val="nil"/>
-              <w:bottom w:val="single" w:sz="4" w:space="0" w:color="auto"/>
-              <w:right w:val="single" w:sz="4" w:space="0" w:color="auto"/>
-            </w:tcBorders>
-            <w:shd w:val="clear" w:color="auto" w:fill="auto"/>
-            <w:noWrap/>
-            <w:vAlign w:val="bottom"/>
-            <w:hideMark/>
-          </w:tcPr>
-          <w:p>
-            <w:pPr>
-              <w:spacing w:after="0" w:line="240" w:lineRule="auto"/>
-              <w:jc w:val="right"/>
-              <w:rPr>
-                <w:rFonts w:ascii="Calibri" w:eastAsia="Times New Roman" w:hAnsi="Calibri" w:cs="Calibri"/>
-                <w:color w:val="000000"/>
-                <w:lang w:eastAsia="ru-RU"/>
-              </w:rPr>
-            </w:pPr>
-            <w:r>
-              <w:rPr>
-                <w:rFonts w:ascii="Calibri" w:eastAsia="Times New Roman" w:hAnsi="Calibri" w:cs="Calibri"/>
-                <w:color w:val="000000"/>
-                <w:lang w:eastAsia="ru-RU"/>
-              </w:rPr>
-              <w:t>1000</w:t>
-            </w:r>
-          </w:p>
-        </w:tc>
-        <w:tc>
-          <w:tcPr>
-            <w:tcW w:w="1403" w:type="dxa"/>
-            <w:gridSpan w:val="2"/>
-            <w:tcBorders>
-              <w:top w:val="nil"/>
-              <w:left w:val="nil"/>
-              <w:bottom w:val="single" w:sz="4" w:space="0" w:color="auto"/>
-              <w:right w:val="single" w:sz="4" w:space="0" w:color="auto"/>
-            </w:tcBorders>
-            <w:shd w:val="clear" w:color="auto" w:fill="auto"/>
-            <w:noWrap/>
-            <w:vAlign w:val="bottom"/>
-            <w:hideMark/>
-          </w:tcPr>
-          <w:p>
-            <w:pPr>
-              <w:spacing w:after="0" w:line="240" w:lineRule="auto"/>
-              <w:rPr>
-                <w:rFonts w:ascii="Calibri" w:eastAsia="Times New Roman" w:hAnsi="Calibri" w:cs="Calibri"/>
-                <w:color w:val="000000"/>
-                <w:lang w:eastAsia="ru-RU"/>
-              </w:rPr>
-            </w:pPr>
-            <w:r>
-              <w:rPr>
-                <w:rFonts w:ascii="Calibri" w:eastAsia="Times New Roman" w:hAnsi="Calibri" w:cs="Calibri"/>
-                <w:color w:val="000000"/>
-                <w:lang w:eastAsia="ru-RU"/>
-              </w:rPr>
-              <w:t>Техподдержка</w:t>
-            </w:r>
-          </w:p>
-        </w:tc>
-        <w:tc>
-          <w:tcPr>
-            <w:tcW w:w="960" w:type="dxa"/>
-            <w:tcBorders>
-              <w:top w:val="nil"/>
-              <w:left w:val="nil"/>
-              <w:bottom w:val="single" w:sz="4" w:space="0" w:color="auto"/>
-              <w:right w:val="single" w:sz="4" w:space="0" w:color="auto"/>
-            </w:tcBorders>
-            <w:shd w:val="clear" w:color="auto" w:fill="auto"/>
-            <w:noWrap/>
-            <w:vAlign w:val="bottom"/>
-            <w:hideMark/>
-          </w:tcPr>
-          <w:p>
-            <w:pPr>
-              <w:spacing w:after="0" w:line="240" w:lineRule="auto"/>
-              <w:jc w:val="right"/>
-              <w:rPr>
-                <w:rFonts w:ascii="Calibri" w:eastAsia="Times New Roman" w:hAnsi="Calibri" w:cs="Calibri"/>
-                <w:color w:val="000000"/>
-                <w:lang w:eastAsia="ru-RU"/>
-              </w:rPr>
-            </w:pPr>
-            <w:r>
-              <w:rPr>
-                <w:rFonts w:ascii="Calibri" w:eastAsia="Times New Roman" w:hAnsi="Calibri" w:cs="Calibri"/>
-                <w:color w:val="000000"/>
-                <w:lang w:eastAsia="ru-RU"/>
-              </w:rPr>
-              <w:t>5000</w:t>
-            </w:r>
-          </w:p>
-        </w:tc>
-      </w:tr>
-      <w:tr>
-        <w:trPr>
-          <w:gridAfter w:val="4"/>
-          <w:wAfter w:w="3619" w:type="dxa"/>
-          <w:trHeight w:val="290"/>
-        </w:trPr>
-        <w:tc>
-          <w:tcPr>
-            <w:tcW w:w="2447" w:type="dxa"/>
-            <w:tcBorders>
-              <w:top w:val="nil"/>
-              <w:left w:val="single" w:sz="4" w:space="0" w:color="auto"/>
-              <w:bottom w:val="single" w:sz="4" w:space="0" w:color="auto"/>
-              <w:right w:val="single" w:sz="4" w:space="0" w:color="auto"/>
-            </w:tcBorders>
-            <w:shd w:val="clear" w:color="auto" w:fill="auto"/>
-            <w:noWrap/>
-            <w:vAlign w:val="bottom"/>
-            <w:hideMark/>
-          </w:tcPr>
-          <w:p>
-            <w:pPr>
-              <w:spacing w:after="0" w:line="240" w:lineRule="auto"/>
-              <w:rPr>
-                <w:rFonts w:ascii="Calibri" w:eastAsia="Times New Roman" w:hAnsi="Calibri" w:cs="Calibri"/>
-                <w:color w:val="000000"/>
-                <w:lang w:eastAsia="ru-RU"/>
-              </w:rPr>
-            </w:pPr>
-            <w:r>
-              <w:rPr>
-                <w:rFonts w:ascii="Calibri" w:eastAsia="Times New Roman" w:hAnsi="Calibri" w:cs="Calibri"/>
-                <w:color w:val="000000"/>
-                <w:lang w:eastAsia="ru-RU"/>
-              </w:rPr>
-              <w:t>Маркетинговая кампания</w:t>
-            </w:r>
-          </w:p>
-        </w:tc>
-        <w:tc>
-          <w:tcPr>
-            <w:tcW w:w="477" w:type="dxa"/>
-            <w:gridSpan w:val="2"/>
-            <w:tcBorders>
-              <w:top w:val="nil"/>
-              <w:left w:val="nil"/>
-              <w:bottom w:val="single" w:sz="4" w:space="0" w:color="auto"/>
-              <w:right w:val="single" w:sz="4" w:space="0" w:color="auto"/>
-            </w:tcBorders>
-            <w:shd w:val="clear" w:color="auto" w:fill="auto"/>
-            <w:noWrap/>
-            <w:vAlign w:val="bottom"/>
-            <w:hideMark/>
-          </w:tcPr>
-          <w:p>
-            <w:pPr>
-              <w:spacing w:after="0" w:line="240" w:lineRule="auto"/>
-              <w:jc w:val="right"/>
-              <w:rPr>
-                <w:rFonts w:ascii="Calibri" w:eastAsia="Times New Roman" w:hAnsi="Calibri" w:cs="Calibri"/>
-                <w:color w:val="000000"/>
-                <w:lang w:eastAsia="ru-RU"/>
-              </w:rPr>
-            </w:pPr>
-            <w:r>
-              <w:rPr>
-                <w:rFonts w:ascii="Calibri" w:eastAsia="Times New Roman" w:hAnsi="Calibri" w:cs="Calibri"/>
-                <w:color w:val="000000"/>
-                <w:lang w:eastAsia="ru-RU"/>
-              </w:rPr>
-              <w:t>5000</w:t>
-            </w:r>
-          </w:p>
-        </w:tc>
-        <w:tc>
-          <w:tcPr>
-            <w:tcW w:w="1403" w:type="dxa"/>
-            <w:gridSpan w:val="2"/>
-            <w:tcBorders>
-              <w:top w:val="nil"/>
-              <w:left w:val="nil"/>
-              <w:bottom w:val="single" w:sz="4" w:space="0" w:color="auto"/>
-              <w:right w:val="single" w:sz="4" w:space="0" w:color="auto"/>
-            </w:tcBorders>
-            <w:shd w:val="clear" w:color="auto" w:fill="auto"/>
-            <w:noWrap/>
-            <w:vAlign w:val="bottom"/>
-            <w:hideMark/>
-          </w:tcPr>
-          <w:p>
-            <w:pPr>
-              <w:spacing w:after="0" w:line="240" w:lineRule="auto"/>
-              <w:rPr>
-                <w:rFonts w:ascii="Calibri" w:eastAsia="Times New Roman" w:hAnsi="Calibri" w:cs="Calibri"/>
-                <w:color w:val="000000"/>
-                <w:lang w:eastAsia="ru-RU"/>
-              </w:rPr>
-            </w:pPr>
-            <w:r>
-              <w:rPr>
-                <w:rFonts w:ascii="Calibri" w:eastAsia="Times New Roman" w:hAnsi="Calibri" w:cs="Calibri"/>
-                <w:color w:val="000000"/>
-                <w:lang w:eastAsia="ru-RU"/>
-              </w:rPr>
-              <w:t>Обновления</w:t>
-            </w:r>
-          </w:p>
-        </w:tc>
-        <w:tc>
-          <w:tcPr>
-            <w:tcW w:w="960" w:type="dxa"/>
-            <w:tcBorders>
-              <w:top w:val="nil"/>
-              <w:left w:val="nil"/>
-              <w:bottom w:val="single" w:sz="4" w:space="0" w:color="auto"/>
-              <w:right w:val="single" w:sz="4" w:space="0" w:color="auto"/>
-            </w:tcBorders>
-            <w:shd w:val="clear" w:color="auto" w:fill="auto"/>
-            <w:noWrap/>
-            <w:vAlign w:val="bottom"/>
-            <w:hideMark/>
-          </w:tcPr>
-          <w:p>
-            <w:pPr>
-              <w:spacing w:after="0" w:line="240" w:lineRule="auto"/>
-              <w:jc w:val="right"/>
-              <w:rPr>
-                <w:rFonts w:ascii="Calibri" w:eastAsia="Times New Roman" w:hAnsi="Calibri" w:cs="Calibri"/>
-                <w:color w:val="000000"/>
-                <w:lang w:eastAsia="ru-RU"/>
-              </w:rPr>
-            </w:pPr>
-            <w:r>
-              <w:rPr>
-                <w:rFonts w:ascii="Calibri" w:eastAsia="Times New Roman" w:hAnsi="Calibri" w:cs="Calibri"/>
-                <w:color w:val="000000"/>
-                <w:lang w:eastAsia="ru-RU"/>
-              </w:rPr>
-              <w:t>10000</w:t>
-            </w:r>
-          </w:p>
-        </w:tc>
-      </w:tr>
-    </w:tbl>
-    <w:p>
-      <w:pPr>
-        <w:rPr>
-          <w:rFonts w:ascii="Calibri" w:eastAsia="Times New Roman" w:hAnsi="Calibri" w:cs="Calibri"/>
-          <w:color w:val="000000"/>
-          <w:lang w:val="en-US" w:eastAsia="ru-RU"/>
-        </w:rPr>
-      </w:pPr>
-      <w:r>
-        <w:rPr>
-          <w:b/>
-          <w:bCs/>
-        </w:rPr>
-        <w:t xml:space="preserve">Итого: </w:t>
-      </w:r>
-      <w:r>
-        <w:rPr>
-          <w:rFonts w:ascii="Calibri" w:eastAsia="Times New Roman" w:hAnsi="Calibri" w:cs="Calibri"/>
-          <w:color w:val="000000"/>
-          <w:lang w:eastAsia="ru-RU"/>
-        </w:rPr>
-        <w:t>46500</w:t>
-      </w:r>
-      <w:r>
-        <w:rPr>
-          <w:rFonts w:ascii="Calibri" w:eastAsia="Times New Roman" w:hAnsi="Calibri" w:cs="Calibri"/>
-          <w:color w:val="000000"/>
-          <w:lang w:eastAsia="ru-RU"/>
-        </w:rPr>
-        <w:t xml:space="preserve"> </w:t>
-      </w:r>
-      <w:r>
-        <w:rPr>
-          <w:rFonts w:ascii="Calibri" w:eastAsia="Times New Roman" w:hAnsi="Calibri" w:cs="Calibri"/>
-          <w:color w:val="000000"/>
-          <w:lang w:val="en-US" w:eastAsia="ru-RU"/>
-        </w:rPr>
-        <w:t>$</w:t>
-      </w:r>
-    </w:p>
-    <w:p>
-      <w:pPr>
-        <w:rPr>
-          <w:b/>
-          <w:bCs/>
-        </w:rPr>
-      </w:pPr>
+      <w:bookmarkStart w:id="0" w:name="_GoBack"/>
+      <w:bookmarkEnd w:id="0"/>
       <w:r>
         <w:rPr>
           <w:b/>
@@ -1722,7 +512,6 @@
           <w:b/>
           <w:bCs/>
         </w:rPr>
-        <w:lastRenderedPageBreak/>
         <w:t>Напоминания о приеме лекарств</w:t>
       </w:r>
       <w:r>
@@ -1802,6 +591,7 @@
           <w:b/>
           <w:bCs/>
         </w:rPr>
+        <w:lastRenderedPageBreak/>
         <w:t>Удобство использования</w:t>
       </w:r>
       <w:r>
@@ -2124,7 +914,6 @@
           <w:b/>
           <w:bCs/>
         </w:rPr>
-        <w:lastRenderedPageBreak/>
         <w:t>Руководство Пользователя</w:t>
       </w:r>
     </w:p>
@@ -2224,6 +1013,7 @@
         <w:spacing w:line="278" w:lineRule="auto"/>
       </w:pPr>
       <w:r>
+        <w:lastRenderedPageBreak/>
         <w:t>Сертификаты соответствия стандартам</w:t>
       </w:r>
     </w:p>
@@ -2983,7 +1773,6 @@
           <w:shd w:val="solid" w:color="FFFFFF" w:fill="auto"/>
           <w:lang w:eastAsia="ru-RU"/>
         </w:rPr>
-        <w:lastRenderedPageBreak/>
         <w:t>6. Ресурсы проекта</w:t>
       </w:r>
     </w:p>
@@ -3399,6 +2188,7 @@
           <w:shd w:val="solid" w:color="FFFFFF" w:fill="auto"/>
           <w:lang w:eastAsia="ru-RU"/>
         </w:rPr>
+        <w:lastRenderedPageBreak/>
         <w:t>8. Риски</w:t>
       </w:r>
     </w:p>
@@ -6507,7 +5297,6 @@
                 <w:color w:val="000000"/>
                 <w:lang w:eastAsia="ru-RU"/>
               </w:rPr>
-              <w:lastRenderedPageBreak/>
               <w:t>4</w:t>
             </w:r>
           </w:p>
@@ -9449,6 +8238,7 @@
                 <w:color w:val="000000"/>
                 <w:lang w:eastAsia="ru-RU"/>
               </w:rPr>
+              <w:lastRenderedPageBreak/>
               <w:t>Тестирование</w:t>
             </w:r>
           </w:p>
@@ -14368,6 +13158,7 @@
   <w:style w:type="character" w:default="1" w:styleId="a0">
     <w:name w:val="Default Paragraph Font"/>
     <w:uiPriority w:val="1"/>
+    <w:semiHidden/>
     <w:unhideWhenUsed/>
   </w:style>
   <w:style w:type="table" w:default="1" w:styleId="a1">

</xml_diff>